<commit_message>
Added wind speed and wind stress data
</commit_message>
<xml_diff>
--- a/data/Data Sources.docx
+++ b/data/Data Sources.docx
@@ -265,7 +265,117 @@
           <w:szCs w:val="20"/>
           <w:shd w:val="clear" w:color="auto" w:fill="FFFFFF"/>
         </w:rPr>
-        <w:t>S. Maritorena, O. Hembise Fanton d’Andon, A. Mangin, D. A. Siegel, “Merged satellite ocean color data products using a bio-optical model: Characteristics, benefits and issues”, Remote Sensing of Environment, </w:t>
+        <w:t xml:space="preserve">S. </w:t>
+      </w:r>
+      <w:proofErr w:type="spellStart"/>
+      <w:r>
+        <w:rPr>
+          <w:rFonts w:ascii="Arial" w:hAnsi="Arial" w:cs="Arial"/>
+          <w:color w:val="474747"/>
+          <w:sz w:val="20"/>
+          <w:szCs w:val="20"/>
+          <w:shd w:val="clear" w:color="auto" w:fill="FFFFFF"/>
+        </w:rPr>
+        <w:t>Maritorena</w:t>
+      </w:r>
+      <w:proofErr w:type="spellEnd"/>
+      <w:r>
+        <w:rPr>
+          <w:rFonts w:ascii="Arial" w:hAnsi="Arial" w:cs="Arial"/>
+          <w:color w:val="474747"/>
+          <w:sz w:val="20"/>
+          <w:szCs w:val="20"/>
+          <w:shd w:val="clear" w:color="auto" w:fill="FFFFFF"/>
+        </w:rPr>
+        <w:t xml:space="preserve">, O. </w:t>
+      </w:r>
+      <w:proofErr w:type="spellStart"/>
+      <w:r>
+        <w:rPr>
+          <w:rFonts w:ascii="Arial" w:hAnsi="Arial" w:cs="Arial"/>
+          <w:color w:val="474747"/>
+          <w:sz w:val="20"/>
+          <w:szCs w:val="20"/>
+          <w:shd w:val="clear" w:color="auto" w:fill="FFFFFF"/>
+        </w:rPr>
+        <w:t>Hembise</w:t>
+      </w:r>
+      <w:proofErr w:type="spellEnd"/>
+      <w:r>
+        <w:rPr>
+          <w:rFonts w:ascii="Arial" w:hAnsi="Arial" w:cs="Arial"/>
+          <w:color w:val="474747"/>
+          <w:sz w:val="20"/>
+          <w:szCs w:val="20"/>
+          <w:shd w:val="clear" w:color="auto" w:fill="FFFFFF"/>
+        </w:rPr>
+        <w:t xml:space="preserve"> </w:t>
+      </w:r>
+      <w:proofErr w:type="spellStart"/>
+      <w:r>
+        <w:rPr>
+          <w:rFonts w:ascii="Arial" w:hAnsi="Arial" w:cs="Arial"/>
+          <w:color w:val="474747"/>
+          <w:sz w:val="20"/>
+          <w:szCs w:val="20"/>
+          <w:shd w:val="clear" w:color="auto" w:fill="FFFFFF"/>
+        </w:rPr>
+        <w:t>Fanton</w:t>
+      </w:r>
+      <w:proofErr w:type="spellEnd"/>
+      <w:r>
+        <w:rPr>
+          <w:rFonts w:ascii="Arial" w:hAnsi="Arial" w:cs="Arial"/>
+          <w:color w:val="474747"/>
+          <w:sz w:val="20"/>
+          <w:szCs w:val="20"/>
+          <w:shd w:val="clear" w:color="auto" w:fill="FFFFFF"/>
+        </w:rPr>
+        <w:t xml:space="preserve"> </w:t>
+      </w:r>
+      <w:proofErr w:type="spellStart"/>
+      <w:r>
+        <w:rPr>
+          <w:rFonts w:ascii="Arial" w:hAnsi="Arial" w:cs="Arial"/>
+          <w:color w:val="474747"/>
+          <w:sz w:val="20"/>
+          <w:szCs w:val="20"/>
+          <w:shd w:val="clear" w:color="auto" w:fill="FFFFFF"/>
+        </w:rPr>
+        <w:t>d’Andon</w:t>
+      </w:r>
+      <w:proofErr w:type="spellEnd"/>
+      <w:r>
+        <w:rPr>
+          <w:rFonts w:ascii="Arial" w:hAnsi="Arial" w:cs="Arial"/>
+          <w:color w:val="474747"/>
+          <w:sz w:val="20"/>
+          <w:szCs w:val="20"/>
+          <w:shd w:val="clear" w:color="auto" w:fill="FFFFFF"/>
+        </w:rPr>
+        <w:t xml:space="preserve">, A. </w:t>
+      </w:r>
+      <w:proofErr w:type="spellStart"/>
+      <w:r>
+        <w:rPr>
+          <w:rFonts w:ascii="Arial" w:hAnsi="Arial" w:cs="Arial"/>
+          <w:color w:val="474747"/>
+          <w:sz w:val="20"/>
+          <w:szCs w:val="20"/>
+          <w:shd w:val="clear" w:color="auto" w:fill="FFFFFF"/>
+        </w:rPr>
+        <w:t>Mangin</w:t>
+      </w:r>
+      <w:proofErr w:type="spellEnd"/>
+      <w:r>
+        <w:rPr>
+          <w:rFonts w:ascii="Arial" w:hAnsi="Arial" w:cs="Arial"/>
+          <w:color w:val="474747"/>
+          <w:sz w:val="20"/>
+          <w:szCs w:val="20"/>
+          <w:shd w:val="clear" w:color="auto" w:fill="FFFFFF"/>
+        </w:rPr>
+        <w:t>, D. A. Siegel, “Merged satellite ocean color data products using a bio-optical model: Characteristics, benefits and issues”, Remote Sensing of Environment, </w:t>
       </w:r>
       <w:r>
         <w:rPr>
@@ -425,7 +535,55 @@
         <w:pStyle w:val="ListParagraph"/>
       </w:pPr>
       <w:r>
-        <w:t>Di Lorenzo E., Schneider N., Cobb K. M., Chhak, K, Franks P. J. S., Miller A. J., McWilliams J. C., Bograd S. J., Arango H., Curchister E., Powell T. M. and P. Rivere, 2008: North Pacific Gyre Oscillation links ocean climate and ecosystem change. Geophys. Res. Lett., 35, L08607, doi:10.1029/2007GL032838.</w:t>
+        <w:t xml:space="preserve">Di Lorenzo E., Schneider N., Cobb K. M., </w:t>
+      </w:r>
+      <w:proofErr w:type="spellStart"/>
+      <w:r>
+        <w:t>Chhak</w:t>
+      </w:r>
+      <w:proofErr w:type="spellEnd"/>
+      <w:r>
+        <w:t xml:space="preserve">, K, Franks P. J. S., Miller A. J., McWilliams J. C., </w:t>
+      </w:r>
+      <w:proofErr w:type="spellStart"/>
+      <w:r>
+        <w:t>Bograd</w:t>
+      </w:r>
+      <w:proofErr w:type="spellEnd"/>
+      <w:r>
+        <w:t xml:space="preserve"> S. J., Arango H., </w:t>
+      </w:r>
+      <w:proofErr w:type="spellStart"/>
+      <w:r>
+        <w:t>Curchister</w:t>
+      </w:r>
+      <w:proofErr w:type="spellEnd"/>
+      <w:r>
+        <w:t xml:space="preserve"> E., Powell T. </w:t>
+      </w:r>
+      <w:proofErr w:type="gramStart"/>
+      <w:r>
+        <w:t>M.</w:t>
+      </w:r>
+      <w:proofErr w:type="gramEnd"/>
+      <w:r>
+        <w:t xml:space="preserve"> and P. </w:t>
+      </w:r>
+      <w:proofErr w:type="spellStart"/>
+      <w:r>
+        <w:t>Rivere</w:t>
+      </w:r>
+      <w:proofErr w:type="spellEnd"/>
+      <w:r>
+        <w:t xml:space="preserve">, 2008: North Pacific Gyre Oscillation links ocean climate and ecosystem change. </w:t>
+      </w:r>
+      <w:proofErr w:type="spellStart"/>
+      <w:r>
+        <w:t>Geophys</w:t>
+      </w:r>
+      <w:proofErr w:type="spellEnd"/>
+      <w:r>
+        <w:t>. Res. Lett., 35, L08607, doi:10.1029/2007GL032838.</w:t>
       </w:r>
     </w:p>
     <w:p>
@@ -470,24 +628,47 @@
           <w:b/>
           <w:bCs/>
         </w:rPr>
-        <w:t>BC Lighthouse</w:t>
-      </w:r>
-    </w:p>
-    <w:p>
-      <w:pPr>
-        <w:pStyle w:val="ListParagraph"/>
-      </w:pPr>
-      <w:r>
-        <w:t xml:space="preserve">Extracted from </w:t>
-      </w:r>
-      <w:r>
-        <w:t>https://www.dfo-mpo.gc.ca/science/data-donnees/lightstations-phares/index-eng.html</w:t>
-      </w:r>
-      <w:r>
-        <w:t xml:space="preserve"> on January 27, </w:t>
-      </w:r>
-      <w:r>
-        <w:t>2023.</w:t>
+        <w:t>Atmospheric Data</w:t>
+      </w:r>
+    </w:p>
+    <w:p>
+      <w:pPr>
+        <w:pStyle w:val="ListParagraph"/>
+        <w:rPr>
+          <w:b/>
+          <w:bCs/>
+        </w:rPr>
+      </w:pPr>
+    </w:p>
+    <w:p>
+      <w:pPr>
+        <w:pStyle w:val="ListParagraph"/>
+      </w:pPr>
+      <w:r>
+        <w:t xml:space="preserve">Extracted from: </w:t>
+      </w:r>
+      <w:r>
+        <w:t>http://</w:t>
+      </w:r>
+      <w:r>
+        <w:t xml:space="preserve"> </w:t>
+      </w:r>
+      <w:r>
+        <w:t>climate.weather.gc.ca/historical_data/search_historic_data_e.html</w:t>
+      </w:r>
+      <w:r>
+        <w:t xml:space="preserve"> on February 15, 2023</w:t>
+      </w:r>
+      <w:r>
+        <w:t>.</w:t>
+      </w:r>
+    </w:p>
+    <w:p>
+      <w:pPr>
+        <w:pStyle w:val="ListParagraph"/>
+      </w:pPr>
+      <w:r>
+        <w:t xml:space="preserve"> </w:t>
       </w:r>
     </w:p>
     <w:p>
@@ -507,6 +688,49 @@
           <w:b/>
           <w:bCs/>
         </w:rPr>
+        <w:t>BC Lighthouse</w:t>
+      </w:r>
+    </w:p>
+    <w:p>
+      <w:pPr>
+        <w:pStyle w:val="ListParagraph"/>
+      </w:pPr>
+      <w:r>
+        <w:t xml:space="preserve">Extracted from </w:t>
+      </w:r>
+      <w:r>
+        <w:t>https://www.dfo-mpo.gc.ca/science/data-donnees/lightstations-phares/index-eng.html</w:t>
+      </w:r>
+      <w:r>
+        <w:t xml:space="preserve"> on January 27, </w:t>
+      </w:r>
+      <w:r>
+        <w:t>2023.</w:t>
+      </w:r>
+    </w:p>
+    <w:p>
+      <w:pPr>
+        <w:pStyle w:val="ListParagraph"/>
+      </w:pPr>
+    </w:p>
+    <w:p>
+      <w:pPr>
+        <w:pStyle w:val="ListParagraph"/>
+        <w:numPr>
+          <w:ilvl w:val="0"/>
+          <w:numId w:val="1"/>
+        </w:numPr>
+        <w:rPr>
+          <w:b/>
+          <w:bCs/>
+        </w:rPr>
+      </w:pPr>
+      <w:r>
+        <w:rPr>
+          <w:b/>
+          <w:bCs/>
+        </w:rPr>
+        <w:lastRenderedPageBreak/>
         <w:t>Fraser River Flow</w:t>
       </w:r>
     </w:p>
@@ -520,6 +744,101 @@
       <w:r>
         <w:t>January 27, 2023.</w:t>
       </w:r>
+    </w:p>
+    <w:p/>
+    <w:p/>
+    <w:p>
+      <w:pPr>
+        <w:rPr>
+          <w:b/>
+          <w:bCs/>
+        </w:rPr>
+      </w:pPr>
+      <w:r>
+        <w:rPr>
+          <w:b/>
+          <w:bCs/>
+        </w:rPr>
+        <w:t xml:space="preserve">Notes: </w:t>
+      </w:r>
+    </w:p>
+    <w:p>
+      <w:pPr>
+        <w:pStyle w:val="ListParagraph"/>
+        <w:numPr>
+          <w:ilvl w:val="0"/>
+          <w:numId w:val="2"/>
+        </w:numPr>
+        <w:rPr>
+          <w:b/>
+          <w:bCs/>
+        </w:rPr>
+      </w:pPr>
+      <w:r>
+        <w:t>For accessing hourly wind data:</w:t>
+      </w:r>
+    </w:p>
+    <w:p>
+      <w:pPr>
+        <w:pStyle w:val="ListParagraph"/>
+        <w:numPr>
+          <w:ilvl w:val="0"/>
+          <w:numId w:val="2"/>
+        </w:numPr>
+      </w:pPr>
+      <w:r>
+        <w:t xml:space="preserve">for year in `seq </w:t>
+      </w:r>
+      <w:r>
+        <w:t>1996</w:t>
+      </w:r>
+      <w:r>
+        <w:t xml:space="preserve"> 20</w:t>
+      </w:r>
+      <w:r>
+        <w:t>1</w:t>
+      </w:r>
+      <w:r>
+        <w:t>8</w:t>
+      </w:r>
+      <w:proofErr w:type="gramStart"/>
+      <w:r>
+        <w:t>`;do</w:t>
+      </w:r>
+      <w:proofErr w:type="gramEnd"/>
+      <w:r>
+        <w:t xml:space="preserve"> for month in `seq 1 12`;do </w:t>
+      </w:r>
+      <w:proofErr w:type="spellStart"/>
+      <w:r>
+        <w:t>wget</w:t>
+      </w:r>
+      <w:proofErr w:type="spellEnd"/>
+      <w:r>
+        <w:t xml:space="preserve"> --content-disposition "https://climate.weather.gc.ca/climate_data/bulk_data_e.html?format=csv&amp;stationID=</w:t>
+      </w:r>
+      <w:r>
+        <w:rPr>
+          <w:highlight w:val="yellow"/>
+        </w:rPr>
+        <w:t>6831</w:t>
+      </w:r>
+      <w:r>
+        <w:t xml:space="preserve">&amp;Year=${year}&amp;Month=${month}&amp;Day=14&amp;timeframe=1&amp;submit= </w:t>
+      </w:r>
+      <w:proofErr w:type="spellStart"/>
+      <w:r>
+        <w:t>Download+Data</w:t>
+      </w:r>
+      <w:proofErr w:type="spellEnd"/>
+      <w:r>
+        <w:t xml:space="preserve"> ;</w:t>
+      </w:r>
+      <w:proofErr w:type="spellStart"/>
+      <w:r>
+        <w:t>done;done</w:t>
+      </w:r>
+      <w:proofErr w:type="spellEnd"/>
     </w:p>
     <w:sectPr>
       <w:pgSz w:w="12240" w:h="15840"/>
@@ -622,8 +941,124 @@
       </w:pPr>
     </w:lvl>
   </w:abstractNum>
+  <w:abstractNum w:abstractNumId="1" w15:restartNumberingAfterBreak="0">
+    <w:nsid w:val="2814333B"/>
+    <w:multiLevelType w:val="hybridMultilevel"/>
+    <w:tmpl w:val="8CD8D8F6"/>
+    <w:lvl w:ilvl="0" w:tplc="3FD43196">
+      <w:start w:val="19"/>
+      <w:numFmt w:val="bullet"/>
+      <w:lvlText w:val="-"/>
+      <w:lvlJc w:val="left"/>
+      <w:pPr>
+        <w:ind w:left="720" w:hanging="360"/>
+      </w:pPr>
+      <w:rPr>
+        <w:rFonts w:ascii="Calibri" w:eastAsiaTheme="minorHAnsi" w:hAnsi="Calibri" w:cs="Calibri" w:hint="default"/>
+      </w:rPr>
+    </w:lvl>
+    <w:lvl w:ilvl="1" w:tplc="10090003" w:tentative="1">
+      <w:start w:val="1"/>
+      <w:numFmt w:val="bullet"/>
+      <w:lvlText w:val="o"/>
+      <w:lvlJc w:val="left"/>
+      <w:pPr>
+        <w:ind w:left="1440" w:hanging="360"/>
+      </w:pPr>
+      <w:rPr>
+        <w:rFonts w:ascii="Courier New" w:hAnsi="Courier New" w:cs="Courier New" w:hint="default"/>
+      </w:rPr>
+    </w:lvl>
+    <w:lvl w:ilvl="2" w:tplc="10090005" w:tentative="1">
+      <w:start w:val="1"/>
+      <w:numFmt w:val="bullet"/>
+      <w:lvlText w:val=""/>
+      <w:lvlJc w:val="left"/>
+      <w:pPr>
+        <w:ind w:left="2160" w:hanging="360"/>
+      </w:pPr>
+      <w:rPr>
+        <w:rFonts w:ascii="Wingdings" w:hAnsi="Wingdings" w:hint="default"/>
+      </w:rPr>
+    </w:lvl>
+    <w:lvl w:ilvl="3" w:tplc="10090001" w:tentative="1">
+      <w:start w:val="1"/>
+      <w:numFmt w:val="bullet"/>
+      <w:lvlText w:val=""/>
+      <w:lvlJc w:val="left"/>
+      <w:pPr>
+        <w:ind w:left="2880" w:hanging="360"/>
+      </w:pPr>
+      <w:rPr>
+        <w:rFonts w:ascii="Symbol" w:hAnsi="Symbol" w:hint="default"/>
+      </w:rPr>
+    </w:lvl>
+    <w:lvl w:ilvl="4" w:tplc="10090003" w:tentative="1">
+      <w:start w:val="1"/>
+      <w:numFmt w:val="bullet"/>
+      <w:lvlText w:val="o"/>
+      <w:lvlJc w:val="left"/>
+      <w:pPr>
+        <w:ind w:left="3600" w:hanging="360"/>
+      </w:pPr>
+      <w:rPr>
+        <w:rFonts w:ascii="Courier New" w:hAnsi="Courier New" w:cs="Courier New" w:hint="default"/>
+      </w:rPr>
+    </w:lvl>
+    <w:lvl w:ilvl="5" w:tplc="10090005" w:tentative="1">
+      <w:start w:val="1"/>
+      <w:numFmt w:val="bullet"/>
+      <w:lvlText w:val=""/>
+      <w:lvlJc w:val="left"/>
+      <w:pPr>
+        <w:ind w:left="4320" w:hanging="360"/>
+      </w:pPr>
+      <w:rPr>
+        <w:rFonts w:ascii="Wingdings" w:hAnsi="Wingdings" w:hint="default"/>
+      </w:rPr>
+    </w:lvl>
+    <w:lvl w:ilvl="6" w:tplc="10090001" w:tentative="1">
+      <w:start w:val="1"/>
+      <w:numFmt w:val="bullet"/>
+      <w:lvlText w:val=""/>
+      <w:lvlJc w:val="left"/>
+      <w:pPr>
+        <w:ind w:left="5040" w:hanging="360"/>
+      </w:pPr>
+      <w:rPr>
+        <w:rFonts w:ascii="Symbol" w:hAnsi="Symbol" w:hint="default"/>
+      </w:rPr>
+    </w:lvl>
+    <w:lvl w:ilvl="7" w:tplc="10090003" w:tentative="1">
+      <w:start w:val="1"/>
+      <w:numFmt w:val="bullet"/>
+      <w:lvlText w:val="o"/>
+      <w:lvlJc w:val="left"/>
+      <w:pPr>
+        <w:ind w:left="5760" w:hanging="360"/>
+      </w:pPr>
+      <w:rPr>
+        <w:rFonts w:ascii="Courier New" w:hAnsi="Courier New" w:cs="Courier New" w:hint="default"/>
+      </w:rPr>
+    </w:lvl>
+    <w:lvl w:ilvl="8" w:tplc="10090005" w:tentative="1">
+      <w:start w:val="1"/>
+      <w:numFmt w:val="bullet"/>
+      <w:lvlText w:val=""/>
+      <w:lvlJc w:val="left"/>
+      <w:pPr>
+        <w:ind w:left="6480" w:hanging="360"/>
+      </w:pPr>
+      <w:rPr>
+        <w:rFonts w:ascii="Wingdings" w:hAnsi="Wingdings" w:hint="default"/>
+      </w:rPr>
+    </w:lvl>
+  </w:abstractNum>
   <w:num w:numId="1" w16cid:durableId="1611661936">
     <w:abstractNumId w:val="0"/>
+  </w:num>
+  <w:num w:numId="2" w16cid:durableId="1984188908">
+    <w:abstractNumId w:val="1"/>
   </w:num>
 </w:numbering>
 </file>
@@ -1030,6 +1465,7 @@
   <w:style w:type="character" w:default="1" w:styleId="DefaultParagraphFont">
     <w:name w:val="Default Paragraph Font"/>
     <w:uiPriority w:val="1"/>
+    <w:semiHidden/>
     <w:unhideWhenUsed/>
   </w:style>
   <w:style w:type="table" w:default="1" w:styleId="TableNormal">

</xml_diff>

<commit_message>
Added spring phytoplankton bloom date data
</commit_message>
<xml_diff>
--- a/data/Data Sources.docx
+++ b/data/Data Sources.docx
@@ -265,9 +265,20 @@
           <w:szCs w:val="20"/>
           <w:shd w:val="clear" w:color="auto" w:fill="FFFFFF"/>
         </w:rPr>
-        <w:t xml:space="preserve">S. </w:t>
-      </w:r>
-      <w:proofErr w:type="spellStart"/>
+        <w:t>S. Maritorena, O. Hembise Fanton d’Andon, A. Mangin, D. A. Siegel, “Merged satellite ocean color data products using a bio-optical model: Characteristics, benefits and issues”, Remote Sensing of Environment, </w:t>
+      </w:r>
+      <w:r>
+        <w:rPr>
+          <w:rFonts w:ascii="Arial" w:hAnsi="Arial" w:cs="Arial"/>
+          <w:b/>
+          <w:bCs/>
+          <w:color w:val="474747"/>
+          <w:sz w:val="20"/>
+          <w:szCs w:val="20"/>
+          <w:shd w:val="clear" w:color="auto" w:fill="FFFFFF"/>
+        </w:rPr>
+        <w:t>114</w:t>
+      </w:r>
       <w:r>
         <w:rPr>
           <w:rFonts w:ascii="Arial" w:hAnsi="Arial" w:cs="Arial"/>
@@ -276,10 +287,12 @@
           <w:szCs w:val="20"/>
           <w:shd w:val="clear" w:color="auto" w:fill="FFFFFF"/>
         </w:rPr>
-        <w:t>Maritorena</w:t>
-      </w:r>
-      <w:proofErr w:type="spellEnd"/>
-      <w:r>
+        <w:t> (2010), 1791-1804.</w:t>
+      </w:r>
+    </w:p>
+    <w:p>
+      <w:pPr>
+        <w:pStyle w:val="ListParagraph"/>
         <w:rPr>
           <w:rFonts w:ascii="Arial" w:hAnsi="Arial" w:cs="Arial"/>
           <w:color w:val="474747"/>
@@ -287,10 +300,11 @@
           <w:szCs w:val="20"/>
           <w:shd w:val="clear" w:color="auto" w:fill="FFFFFF"/>
         </w:rPr>
-        <w:t xml:space="preserve">, O. </w:t>
-      </w:r>
-      <w:proofErr w:type="spellStart"/>
-      <w:r>
+      </w:pPr>
+    </w:p>
+    <w:p>
+      <w:pPr>
+        <w:pStyle w:val="ListParagraph"/>
         <w:rPr>
           <w:rFonts w:ascii="Arial" w:hAnsi="Arial" w:cs="Arial"/>
           <w:color w:val="474747"/>
@@ -298,9 +312,7 @@
           <w:szCs w:val="20"/>
           <w:shd w:val="clear" w:color="auto" w:fill="FFFFFF"/>
         </w:rPr>
-        <w:t>Hembise</w:t>
-      </w:r>
-      <w:proofErr w:type="spellEnd"/>
+      </w:pPr>
       <w:r>
         <w:rPr>
           <w:rFonts w:ascii="Arial" w:hAnsi="Arial" w:cs="Arial"/>
@@ -309,9 +321,8 @@
           <w:szCs w:val="20"/>
           <w:shd w:val="clear" w:color="auto" w:fill="FFFFFF"/>
         </w:rPr>
-        <w:t xml:space="preserve"> </w:t>
-      </w:r>
-      <w:proofErr w:type="spellStart"/>
+        <w:t>Extracted from</w:t>
+      </w:r>
       <w:r>
         <w:rPr>
           <w:rFonts w:ascii="Arial" w:hAnsi="Arial" w:cs="Arial"/>
@@ -320,9 +331,8 @@
           <w:szCs w:val="20"/>
           <w:shd w:val="clear" w:color="auto" w:fill="FFFFFF"/>
         </w:rPr>
-        <w:t>Fanton</w:t>
-      </w:r>
-      <w:proofErr w:type="spellEnd"/>
+        <w:t xml:space="preserve">: </w:t>
+      </w:r>
       <w:r>
         <w:rPr>
           <w:rFonts w:ascii="Arial" w:hAnsi="Arial" w:cs="Arial"/>
@@ -331,126 +341,6 @@
           <w:szCs w:val="20"/>
           <w:shd w:val="clear" w:color="auto" w:fill="FFFFFF"/>
         </w:rPr>
-        <w:t xml:space="preserve"> </w:t>
-      </w:r>
-      <w:proofErr w:type="spellStart"/>
-      <w:r>
-        <w:rPr>
-          <w:rFonts w:ascii="Arial" w:hAnsi="Arial" w:cs="Arial"/>
-          <w:color w:val="474747"/>
-          <w:sz w:val="20"/>
-          <w:szCs w:val="20"/>
-          <w:shd w:val="clear" w:color="auto" w:fill="FFFFFF"/>
-        </w:rPr>
-        <w:t>d’Andon</w:t>
-      </w:r>
-      <w:proofErr w:type="spellEnd"/>
-      <w:r>
-        <w:rPr>
-          <w:rFonts w:ascii="Arial" w:hAnsi="Arial" w:cs="Arial"/>
-          <w:color w:val="474747"/>
-          <w:sz w:val="20"/>
-          <w:szCs w:val="20"/>
-          <w:shd w:val="clear" w:color="auto" w:fill="FFFFFF"/>
-        </w:rPr>
-        <w:t xml:space="preserve">, A. </w:t>
-      </w:r>
-      <w:proofErr w:type="spellStart"/>
-      <w:r>
-        <w:rPr>
-          <w:rFonts w:ascii="Arial" w:hAnsi="Arial" w:cs="Arial"/>
-          <w:color w:val="474747"/>
-          <w:sz w:val="20"/>
-          <w:szCs w:val="20"/>
-          <w:shd w:val="clear" w:color="auto" w:fill="FFFFFF"/>
-        </w:rPr>
-        <w:t>Mangin</w:t>
-      </w:r>
-      <w:proofErr w:type="spellEnd"/>
-      <w:r>
-        <w:rPr>
-          <w:rFonts w:ascii="Arial" w:hAnsi="Arial" w:cs="Arial"/>
-          <w:color w:val="474747"/>
-          <w:sz w:val="20"/>
-          <w:szCs w:val="20"/>
-          <w:shd w:val="clear" w:color="auto" w:fill="FFFFFF"/>
-        </w:rPr>
-        <w:t>, D. A. Siegel, “Merged satellite ocean color data products using a bio-optical model: Characteristics, benefits and issues”, Remote Sensing of Environment, </w:t>
-      </w:r>
-      <w:r>
-        <w:rPr>
-          <w:rFonts w:ascii="Arial" w:hAnsi="Arial" w:cs="Arial"/>
-          <w:b/>
-          <w:bCs/>
-          <w:color w:val="474747"/>
-          <w:sz w:val="20"/>
-          <w:szCs w:val="20"/>
-          <w:shd w:val="clear" w:color="auto" w:fill="FFFFFF"/>
-        </w:rPr>
-        <w:t>114</w:t>
-      </w:r>
-      <w:r>
-        <w:rPr>
-          <w:rFonts w:ascii="Arial" w:hAnsi="Arial" w:cs="Arial"/>
-          <w:color w:val="474747"/>
-          <w:sz w:val="20"/>
-          <w:szCs w:val="20"/>
-          <w:shd w:val="clear" w:color="auto" w:fill="FFFFFF"/>
-        </w:rPr>
-        <w:t> (2010), 1791-1804.</w:t>
-      </w:r>
-    </w:p>
-    <w:p>
-      <w:pPr>
-        <w:pStyle w:val="ListParagraph"/>
-        <w:rPr>
-          <w:rFonts w:ascii="Arial" w:hAnsi="Arial" w:cs="Arial"/>
-          <w:color w:val="474747"/>
-          <w:sz w:val="20"/>
-          <w:szCs w:val="20"/>
-          <w:shd w:val="clear" w:color="auto" w:fill="FFFFFF"/>
-        </w:rPr>
-      </w:pPr>
-    </w:p>
-    <w:p>
-      <w:pPr>
-        <w:pStyle w:val="ListParagraph"/>
-        <w:rPr>
-          <w:rFonts w:ascii="Arial" w:hAnsi="Arial" w:cs="Arial"/>
-          <w:color w:val="474747"/>
-          <w:sz w:val="20"/>
-          <w:szCs w:val="20"/>
-          <w:shd w:val="clear" w:color="auto" w:fill="FFFFFF"/>
-        </w:rPr>
-      </w:pPr>
-      <w:r>
-        <w:rPr>
-          <w:rFonts w:ascii="Arial" w:hAnsi="Arial" w:cs="Arial"/>
-          <w:color w:val="474747"/>
-          <w:sz w:val="20"/>
-          <w:szCs w:val="20"/>
-          <w:shd w:val="clear" w:color="auto" w:fill="FFFFFF"/>
-        </w:rPr>
-        <w:t>Extracted from</w:t>
-      </w:r>
-      <w:r>
-        <w:rPr>
-          <w:rFonts w:ascii="Arial" w:hAnsi="Arial" w:cs="Arial"/>
-          <w:color w:val="474747"/>
-          <w:sz w:val="20"/>
-          <w:szCs w:val="20"/>
-          <w:shd w:val="clear" w:color="auto" w:fill="FFFFFF"/>
-        </w:rPr>
-        <w:t xml:space="preserve">: </w:t>
-      </w:r>
-      <w:r>
-        <w:rPr>
-          <w:rFonts w:ascii="Arial" w:hAnsi="Arial" w:cs="Arial"/>
-          <w:color w:val="474747"/>
-          <w:sz w:val="20"/>
-          <w:szCs w:val="20"/>
-          <w:shd w:val="clear" w:color="auto" w:fill="FFFFFF"/>
-        </w:rPr>
         <w:t>https://www.globcolour.info/</w:t>
       </w:r>
     </w:p>
@@ -535,55 +425,7 @@
         <w:pStyle w:val="ListParagraph"/>
       </w:pPr>
       <w:r>
-        <w:t xml:space="preserve">Di Lorenzo E., Schneider N., Cobb K. M., </w:t>
-      </w:r>
-      <w:proofErr w:type="spellStart"/>
-      <w:r>
-        <w:t>Chhak</w:t>
-      </w:r>
-      <w:proofErr w:type="spellEnd"/>
-      <w:r>
-        <w:t xml:space="preserve">, K, Franks P. J. S., Miller A. J., McWilliams J. C., </w:t>
-      </w:r>
-      <w:proofErr w:type="spellStart"/>
-      <w:r>
-        <w:t>Bograd</w:t>
-      </w:r>
-      <w:proofErr w:type="spellEnd"/>
-      <w:r>
-        <w:t xml:space="preserve"> S. J., Arango H., </w:t>
-      </w:r>
-      <w:proofErr w:type="spellStart"/>
-      <w:r>
-        <w:t>Curchister</w:t>
-      </w:r>
-      <w:proofErr w:type="spellEnd"/>
-      <w:r>
-        <w:t xml:space="preserve"> E., Powell T. </w:t>
-      </w:r>
-      <w:proofErr w:type="gramStart"/>
-      <w:r>
-        <w:t>M.</w:t>
-      </w:r>
-      <w:proofErr w:type="gramEnd"/>
-      <w:r>
-        <w:t xml:space="preserve"> and P. </w:t>
-      </w:r>
-      <w:proofErr w:type="spellStart"/>
-      <w:r>
-        <w:t>Rivere</w:t>
-      </w:r>
-      <w:proofErr w:type="spellEnd"/>
-      <w:r>
-        <w:t xml:space="preserve">, 2008: North Pacific Gyre Oscillation links ocean climate and ecosystem change. </w:t>
-      </w:r>
-      <w:proofErr w:type="spellStart"/>
-      <w:r>
-        <w:t>Geophys</w:t>
-      </w:r>
-      <w:proofErr w:type="spellEnd"/>
-      <w:r>
-        <w:t>. Res. Lett., 35, L08607, doi:10.1029/2007GL032838.</w:t>
+        <w:t>Di Lorenzo E., Schneider N., Cobb K. M., Chhak, K, Franks P. J. S., Miller A. J., McWilliams J. C., Bograd S. J., Arango H., Curchister E., Powell T. M. and P. Rivere, 2008: North Pacific Gyre Oscillation links ocean climate and ecosystem change. Geophys. Res. Lett., 35, L08607, doi:10.1029/2007GL032838.</w:t>
       </w:r>
     </w:p>
     <w:p>
@@ -628,48 +470,58 @@
           <w:b/>
           <w:bCs/>
         </w:rPr>
-        <w:t>Atmospheric Data</w:t>
-      </w:r>
-    </w:p>
-    <w:p>
-      <w:pPr>
-        <w:pStyle w:val="ListParagraph"/>
-        <w:rPr>
-          <w:b/>
-          <w:bCs/>
-        </w:rPr>
-      </w:pPr>
-    </w:p>
-    <w:p>
-      <w:pPr>
-        <w:pStyle w:val="ListParagraph"/>
-      </w:pPr>
-      <w:r>
-        <w:t xml:space="preserve">Extracted from: </w:t>
-      </w:r>
-      <w:r>
-        <w:t>http://</w:t>
-      </w:r>
-      <w:r>
-        <w:t xml:space="preserve"> </w:t>
-      </w:r>
-      <w:r>
-        <w:t>climate.weather.gc.ca/historical_data/search_historic_data_e.html</w:t>
-      </w:r>
-      <w:r>
-        <w:t xml:space="preserve"> on February 15, 2023</w:t>
-      </w:r>
-      <w:r>
+        <w:t>Spring bloom timing</w:t>
+      </w:r>
+    </w:p>
+    <w:p>
+      <w:pPr>
+        <w:pStyle w:val="ListParagraph"/>
+        <w:rPr>
+          <w:b/>
+          <w:bCs/>
+        </w:rPr>
+      </w:pPr>
+    </w:p>
+    <w:p>
+      <w:pPr>
+        <w:pStyle w:val="ListParagraph"/>
+      </w:pPr>
+      <w:r>
+        <w:t>Allen, S.E. and M.A. Wolfe. Hindcast of the timing of the spring phytoplankton bloom in the Strait of Georgia, 1968-2010. Progress in Oceanography, 115, 6-13 (2013).</w:t>
+      </w:r>
+    </w:p>
+    <w:p>
+      <w:pPr>
+        <w:pStyle w:val="ListParagraph"/>
+      </w:pPr>
+    </w:p>
+    <w:p>
+      <w:pPr>
+        <w:pStyle w:val="ListParagraph"/>
+        <w:rPr>
+          <w:b/>
+          <w:bCs/>
+        </w:rPr>
+      </w:pPr>
+      <w:r>
+        <w:t>Allen S, Latornell D. (2022). Spring phytoplankton bloom timing in the Strait of Georgia. Boldt J, Joyce E, Tucker S, Gauthier S. State of the Physical, Biological and Selected Fishery Resources of Pacific Canadian Marine Ecosystems in 2021. : 165-167. Published, Canadian Technical Report of Fisheries and Aquatic Sciences</w:t>
+      </w:r>
+      <w:r>
+        <w:rPr>
+          <w:b/>
+          <w:bCs/>
+        </w:rPr>
         <w:t>.</w:t>
       </w:r>
     </w:p>
     <w:p>
       <w:pPr>
         <w:pStyle w:val="ListParagraph"/>
-      </w:pPr>
-      <w:r>
-        <w:t xml:space="preserve"> </w:t>
-      </w:r>
+        <w:rPr>
+          <w:b/>
+          <w:bCs/>
+        </w:rPr>
+      </w:pPr>
     </w:p>
     <w:p>
       <w:pPr>
@@ -688,30 +540,36 @@
           <w:b/>
           <w:bCs/>
         </w:rPr>
-        <w:t>BC Lighthouse</w:t>
-      </w:r>
-    </w:p>
-    <w:p>
-      <w:pPr>
-        <w:pStyle w:val="ListParagraph"/>
-      </w:pPr>
-      <w:r>
-        <w:t xml:space="preserve">Extracted from </w:t>
-      </w:r>
-      <w:r>
-        <w:t>https://www.dfo-mpo.gc.ca/science/data-donnees/lightstations-phares/index-eng.html</w:t>
-      </w:r>
-      <w:r>
-        <w:t xml:space="preserve"> on January 27, </w:t>
-      </w:r>
-      <w:r>
-        <w:t>2023.</w:t>
-      </w:r>
-    </w:p>
-    <w:p>
-      <w:pPr>
-        <w:pStyle w:val="ListParagraph"/>
-      </w:pPr>
+        <w:t>Atmospheric Data</w:t>
+      </w:r>
+    </w:p>
+    <w:p>
+      <w:pPr>
+        <w:pStyle w:val="ListParagraph"/>
+        <w:rPr>
+          <w:b/>
+          <w:bCs/>
+        </w:rPr>
+      </w:pPr>
+    </w:p>
+    <w:p>
+      <w:pPr>
+        <w:pStyle w:val="ListParagraph"/>
+      </w:pPr>
+      <w:r>
+        <w:t>Extracted from: http:// climate.weather.gc.ca/historical_data/search_historic_data_e.html on February 15, 2023</w:t>
+      </w:r>
+      <w:r>
+        <w:t>.</w:t>
+      </w:r>
+    </w:p>
+    <w:p>
+      <w:pPr>
+        <w:pStyle w:val="ListParagraph"/>
+      </w:pPr>
+      <w:r>
+        <w:t xml:space="preserve"> </w:t>
+      </w:r>
     </w:p>
     <w:p>
       <w:pPr>
@@ -730,7 +588,48 @@
           <w:b/>
           <w:bCs/>
         </w:rPr>
-        <w:lastRenderedPageBreak/>
+        <w:t>BC Lighthouse</w:t>
+      </w:r>
+    </w:p>
+    <w:p>
+      <w:pPr>
+        <w:pStyle w:val="ListParagraph"/>
+      </w:pPr>
+      <w:r>
+        <w:t xml:space="preserve">Extracted from </w:t>
+      </w:r>
+      <w:r>
+        <w:t>https://www.dfo-mpo.gc.ca/science/data-donnees/lightstations-phares/index-eng.html</w:t>
+      </w:r>
+      <w:r>
+        <w:t xml:space="preserve"> on January 27, </w:t>
+      </w:r>
+      <w:r>
+        <w:t>2023.</w:t>
+      </w:r>
+    </w:p>
+    <w:p>
+      <w:pPr>
+        <w:pStyle w:val="ListParagraph"/>
+      </w:pPr>
+    </w:p>
+    <w:p>
+      <w:pPr>
+        <w:pStyle w:val="ListParagraph"/>
+        <w:numPr>
+          <w:ilvl w:val="0"/>
+          <w:numId w:val="1"/>
+        </w:numPr>
+        <w:rPr>
+          <w:b/>
+          <w:bCs/>
+        </w:rPr>
+      </w:pPr>
+      <w:r>
+        <w:rPr>
+          <w:b/>
+          <w:bCs/>
+        </w:rPr>
         <w:t>Fraser River Flow</w:t>
       </w:r>
     </w:p>
@@ -775,7 +674,13 @@
         </w:rPr>
       </w:pPr>
       <w:r>
-        <w:t>For accessing hourly wind data:</w:t>
+        <w:t>For accessing hourly wind data</w:t>
+      </w:r>
+      <w:r>
+        <w:t xml:space="preserve"> with Cygwin</w:t>
+      </w:r>
+      <w:r>
+        <w:t>:</w:t>
       </w:r>
     </w:p>
     <w:p>
@@ -799,23 +704,7 @@
         <w:t>1</w:t>
       </w:r>
       <w:r>
-        <w:t>8</w:t>
-      </w:r>
-      <w:proofErr w:type="gramStart"/>
-      <w:r>
-        <w:t>`;do</w:t>
-      </w:r>
-      <w:proofErr w:type="gramEnd"/>
-      <w:r>
-        <w:t xml:space="preserve"> for month in `seq 1 12`;do </w:t>
-      </w:r>
-      <w:proofErr w:type="spellStart"/>
-      <w:r>
-        <w:t>wget</w:t>
-      </w:r>
-      <w:proofErr w:type="spellEnd"/>
-      <w:r>
-        <w:t xml:space="preserve"> --content-disposition "https://climate.weather.gc.ca/climate_data/bulk_data_e.html?format=csv&amp;stationID=</w:t>
+        <w:t>8`;do for month in `seq 1 12`;do wget --content-disposition "https://climate.weather.gc.ca/climate_data/bulk_data_e.html?format=csv&amp;stationID=</w:t>
       </w:r>
       <w:r>
         <w:rPr>
@@ -824,21 +713,11 @@
         <w:t>6831</w:t>
       </w:r>
       <w:r>
-        <w:t xml:space="preserve">&amp;Year=${year}&amp;Month=${month}&amp;Day=14&amp;timeframe=1&amp;submit= </w:t>
-      </w:r>
-      <w:proofErr w:type="spellStart"/>
-      <w:r>
-        <w:t>Download+Data</w:t>
-      </w:r>
-      <w:proofErr w:type="spellEnd"/>
-      <w:r>
-        <w:t xml:space="preserve"> ;</w:t>
-      </w:r>
-      <w:proofErr w:type="spellStart"/>
-      <w:r>
-        <w:t>done;done</w:t>
-      </w:r>
-      <w:proofErr w:type="spellEnd"/>
+        <w:t>&amp;Year=${year}&amp;Month=${month}&amp;Day=14&amp;timeframe=1&amp;submit= Download+Data</w:t>
+      </w:r>
+      <w:r>
+        <w:t xml:space="preserve"> ;done;done</w:t>
+      </w:r>
     </w:p>
     <w:sectPr>
       <w:pgSz w:w="12240" w:h="15840"/>

</xml_diff>

<commit_message>
Updated data sources file
</commit_message>
<xml_diff>
--- a/data/Data Sources.docx
+++ b/data/Data Sources.docx
@@ -717,6 +717,414 @@
       </w:r>
       <w:r>
         <w:t xml:space="preserve"> ;done;done</w:t>
+      </w:r>
+    </w:p>
+    <w:p>
+      <w:pPr>
+        <w:pStyle w:val="ListParagraph"/>
+        <w:numPr>
+          <w:ilvl w:val="0"/>
+          <w:numId w:val="2"/>
+        </w:numPr>
+      </w:pPr>
+      <w:r>
+        <w:t xml:space="preserve">Source of early marine survival data for Chinook and Coho Salmon are in </w:t>
+      </w:r>
+      <w:hyperlink r:id="rId6" w:history="1">
+        <w:r>
+          <w:rPr>
+            <w:rStyle w:val="Hyperlink"/>
+          </w:rPr>
+          <w:t>www.rmpc.org</w:t>
+        </w:r>
+      </w:hyperlink>
+      <w:r>
+        <w:t>. The papers which used these to calculate survival are:</w:t>
+      </w:r>
+    </w:p>
+    <w:p>
+      <w:pPr>
+        <w:pStyle w:val="ListParagraph"/>
+        <w:numPr>
+          <w:ilvl w:val="1"/>
+          <w:numId w:val="2"/>
+        </w:numPr>
+      </w:pPr>
+      <w:r>
+        <w:rPr>
+          <w:rFonts w:ascii="Arial" w:hAnsi="Arial" w:cs="Arial"/>
+          <w:color w:val="222222"/>
+          <w:sz w:val="20"/>
+          <w:szCs w:val="20"/>
+          <w:shd w:val="clear" w:color="auto" w:fill="FFFFFF"/>
+        </w:rPr>
+        <w:t>Zimmerman, M.S., Irvine, J.R., O’Neill, M., Anderson, J.H., Greene, C.M., Weinheimer, J., Trudel, M. and Rawson, K., 2015. Spatial and temporal patterns in smolt survival of wild and hatchery coho salmon in the Salish Sea. </w:t>
+      </w:r>
+      <w:r>
+        <w:rPr>
+          <w:rFonts w:ascii="Arial" w:hAnsi="Arial" w:cs="Arial"/>
+          <w:i/>
+          <w:iCs/>
+          <w:color w:val="222222"/>
+          <w:sz w:val="20"/>
+          <w:szCs w:val="20"/>
+          <w:shd w:val="clear" w:color="auto" w:fill="FFFFFF"/>
+        </w:rPr>
+        <w:t>Marine and Coastal Fisheries</w:t>
+      </w:r>
+      <w:r>
+        <w:rPr>
+          <w:rFonts w:ascii="Arial" w:hAnsi="Arial" w:cs="Arial"/>
+          <w:color w:val="222222"/>
+          <w:sz w:val="20"/>
+          <w:szCs w:val="20"/>
+          <w:shd w:val="clear" w:color="auto" w:fill="FFFFFF"/>
+        </w:rPr>
+        <w:t>, </w:t>
+      </w:r>
+      <w:r>
+        <w:rPr>
+          <w:rFonts w:ascii="Arial" w:hAnsi="Arial" w:cs="Arial"/>
+          <w:i/>
+          <w:iCs/>
+          <w:color w:val="222222"/>
+          <w:sz w:val="20"/>
+          <w:szCs w:val="20"/>
+          <w:shd w:val="clear" w:color="auto" w:fill="FFFFFF"/>
+        </w:rPr>
+        <w:t>7</w:t>
+      </w:r>
+      <w:r>
+        <w:rPr>
+          <w:rFonts w:ascii="Arial" w:hAnsi="Arial" w:cs="Arial"/>
+          <w:color w:val="222222"/>
+          <w:sz w:val="20"/>
+          <w:szCs w:val="20"/>
+          <w:shd w:val="clear" w:color="auto" w:fill="FFFFFF"/>
+        </w:rPr>
+        <w:t>(1), pp.116-134.</w:t>
+      </w:r>
+      <w:r>
+        <w:rPr>
+          <w:rFonts w:ascii="Arial" w:hAnsi="Arial" w:cs="Arial"/>
+          <w:color w:val="222222"/>
+          <w:sz w:val="20"/>
+          <w:szCs w:val="20"/>
+          <w:shd w:val="clear" w:color="auto" w:fill="FFFFFF"/>
+        </w:rPr>
+        <w:t xml:space="preserve"> (</w:t>
+      </w:r>
+      <w:hyperlink r:id="rId7" w:history="1">
+        <w:r>
+          <w:rPr>
+            <w:rStyle w:val="Hyperlink"/>
+            <w:rFonts w:ascii="Arial" w:hAnsi="Arial" w:cs="Arial"/>
+            <w:sz w:val="20"/>
+            <w:szCs w:val="20"/>
+            <w:shd w:val="clear" w:color="auto" w:fill="FFFFFF"/>
+          </w:rPr>
+          <w:t>https://afspubs.onlinelibrary.wiley.com/doi/full/10.1080/19425120.2015.1012246</w:t>
+        </w:r>
+      </w:hyperlink>
+      <w:r>
+        <w:rPr>
+          <w:rFonts w:ascii="Arial" w:hAnsi="Arial" w:cs="Arial"/>
+          <w:color w:val="222222"/>
+          <w:sz w:val="20"/>
+          <w:szCs w:val="20"/>
+          <w:shd w:val="clear" w:color="auto" w:fill="FFFFFF"/>
+        </w:rPr>
+        <w:t>)</w:t>
+      </w:r>
+    </w:p>
+    <w:p>
+      <w:pPr>
+        <w:pStyle w:val="ListParagraph"/>
+        <w:numPr>
+          <w:ilvl w:val="1"/>
+          <w:numId w:val="2"/>
+        </w:numPr>
+      </w:pPr>
+      <w:r>
+        <w:rPr>
+          <w:rFonts w:ascii="Arial" w:hAnsi="Arial" w:cs="Arial"/>
+          <w:color w:val="222222"/>
+          <w:sz w:val="20"/>
+          <w:szCs w:val="20"/>
+          <w:shd w:val="clear" w:color="auto" w:fill="FFFFFF"/>
+        </w:rPr>
+        <w:t>Ruff, C.P., Anderson, J.H., Kemp, I.M., Kendall, N.W., Mchugh, P.A., Velez</w:t>
+      </w:r>
+      <w:r>
+        <w:rPr>
+          <w:rFonts w:ascii="Cambria Math" w:hAnsi="Cambria Math" w:cs="Cambria Math"/>
+          <w:color w:val="222222"/>
+          <w:sz w:val="20"/>
+          <w:szCs w:val="20"/>
+          <w:shd w:val="clear" w:color="auto" w:fill="FFFFFF"/>
+        </w:rPr>
+        <w:t>‐</w:t>
+      </w:r>
+      <w:r>
+        <w:rPr>
+          <w:rFonts w:ascii="Arial" w:hAnsi="Arial" w:cs="Arial"/>
+          <w:color w:val="222222"/>
+          <w:sz w:val="20"/>
+          <w:szCs w:val="20"/>
+          <w:shd w:val="clear" w:color="auto" w:fill="FFFFFF"/>
+        </w:rPr>
+        <w:t>Espino, A., Greene, C.M., Trudel, M., Holt, C.A., Ryding, K.E. and Rawson, K., 2017. Salish Sea Chinook salmon exhibit weaker coherence in early marine survival trends than coastal populations. </w:t>
+      </w:r>
+      <w:r>
+        <w:rPr>
+          <w:rFonts w:ascii="Arial" w:hAnsi="Arial" w:cs="Arial"/>
+          <w:i/>
+          <w:iCs/>
+          <w:color w:val="222222"/>
+          <w:sz w:val="20"/>
+          <w:szCs w:val="20"/>
+          <w:shd w:val="clear" w:color="auto" w:fill="FFFFFF"/>
+        </w:rPr>
+        <w:t>Fisheries Oceanography</w:t>
+      </w:r>
+      <w:r>
+        <w:rPr>
+          <w:rFonts w:ascii="Arial" w:hAnsi="Arial" w:cs="Arial"/>
+          <w:color w:val="222222"/>
+          <w:sz w:val="20"/>
+          <w:szCs w:val="20"/>
+          <w:shd w:val="clear" w:color="auto" w:fill="FFFFFF"/>
+        </w:rPr>
+        <w:t>, </w:t>
+      </w:r>
+      <w:r>
+        <w:rPr>
+          <w:rFonts w:ascii="Arial" w:hAnsi="Arial" w:cs="Arial"/>
+          <w:i/>
+          <w:iCs/>
+          <w:color w:val="222222"/>
+          <w:sz w:val="20"/>
+          <w:szCs w:val="20"/>
+          <w:shd w:val="clear" w:color="auto" w:fill="FFFFFF"/>
+        </w:rPr>
+        <w:t>26</w:t>
+      </w:r>
+      <w:r>
+        <w:rPr>
+          <w:rFonts w:ascii="Arial" w:hAnsi="Arial" w:cs="Arial"/>
+          <w:color w:val="222222"/>
+          <w:sz w:val="20"/>
+          <w:szCs w:val="20"/>
+          <w:shd w:val="clear" w:color="auto" w:fill="FFFFFF"/>
+        </w:rPr>
+        <w:t>(6), pp.625-637.</w:t>
+      </w:r>
+      <w:r>
+        <w:rPr>
+          <w:rFonts w:ascii="Arial" w:hAnsi="Arial" w:cs="Arial"/>
+          <w:color w:val="222222"/>
+          <w:sz w:val="20"/>
+          <w:szCs w:val="20"/>
+          <w:shd w:val="clear" w:color="auto" w:fill="FFFFFF"/>
+        </w:rPr>
+        <w:t xml:space="preserve"> (</w:t>
+      </w:r>
+      <w:hyperlink r:id="rId8" w:history="1">
+        <w:r>
+          <w:rPr>
+            <w:rStyle w:val="Hyperlink"/>
+            <w:rFonts w:ascii="Arial" w:hAnsi="Arial" w:cs="Arial"/>
+            <w:sz w:val="20"/>
+            <w:szCs w:val="20"/>
+            <w:shd w:val="clear" w:color="auto" w:fill="FFFFFF"/>
+          </w:rPr>
+          <w:t>https://onlinelibrary.wiley.com/doi/epdf/10.1111/fog.12222?saml_referrer</w:t>
+        </w:r>
+      </w:hyperlink>
+      <w:r>
+        <w:rPr>
+          <w:rFonts w:ascii="Arial" w:hAnsi="Arial" w:cs="Arial"/>
+          <w:color w:val="222222"/>
+          <w:sz w:val="20"/>
+          <w:szCs w:val="20"/>
+          <w:shd w:val="clear" w:color="auto" w:fill="FFFFFF"/>
+        </w:rPr>
+        <w:t>)</w:t>
+      </w:r>
+    </w:p>
+    <w:p>
+      <w:pPr>
+        <w:pStyle w:val="ListParagraph"/>
+        <w:numPr>
+          <w:ilvl w:val="0"/>
+          <w:numId w:val="2"/>
+        </w:numPr>
+      </w:pPr>
+      <w:r>
+        <w:rPr>
+          <w:rFonts w:ascii="Arial" w:hAnsi="Arial" w:cs="Arial"/>
+          <w:color w:val="222222"/>
+          <w:sz w:val="20"/>
+          <w:szCs w:val="20"/>
+          <w:shd w:val="clear" w:color="auto" w:fill="FFFFFF"/>
+        </w:rPr>
+        <w:t>Herring data</w:t>
+      </w:r>
+    </w:p>
+    <w:p>
+      <w:pPr>
+        <w:pStyle w:val="ListParagraph"/>
+        <w:numPr>
+          <w:ilvl w:val="1"/>
+          <w:numId w:val="2"/>
+        </w:numPr>
+      </w:pPr>
+      <w:r>
+        <w:rPr>
+          <w:rFonts w:ascii="Arial" w:hAnsi="Arial" w:cs="Arial"/>
+          <w:color w:val="222222"/>
+          <w:sz w:val="20"/>
+          <w:szCs w:val="20"/>
+          <w:shd w:val="clear" w:color="auto" w:fill="FFFFFF"/>
+        </w:rPr>
+        <w:t>Schweigert, J.F., Hay, D.E., Therriault, T.W., Thompson, M. and Haegele, C.W., 2009. Recruitment forecasting using indices of young-of-the-year Pacific herring (Clupea pallasi) abundance in the Strait of Georgia (BC). </w:t>
+      </w:r>
+      <w:r>
+        <w:rPr>
+          <w:rFonts w:ascii="Arial" w:hAnsi="Arial" w:cs="Arial"/>
+          <w:i/>
+          <w:iCs/>
+          <w:color w:val="222222"/>
+          <w:sz w:val="20"/>
+          <w:szCs w:val="20"/>
+          <w:shd w:val="clear" w:color="auto" w:fill="FFFFFF"/>
+        </w:rPr>
+        <w:t>ICES Journal of Marine Science</w:t>
+      </w:r>
+      <w:r>
+        <w:rPr>
+          <w:rFonts w:ascii="Arial" w:hAnsi="Arial" w:cs="Arial"/>
+          <w:color w:val="222222"/>
+          <w:sz w:val="20"/>
+          <w:szCs w:val="20"/>
+          <w:shd w:val="clear" w:color="auto" w:fill="FFFFFF"/>
+        </w:rPr>
+        <w:t>, </w:t>
+      </w:r>
+      <w:r>
+        <w:rPr>
+          <w:rFonts w:ascii="Arial" w:hAnsi="Arial" w:cs="Arial"/>
+          <w:i/>
+          <w:iCs/>
+          <w:color w:val="222222"/>
+          <w:sz w:val="20"/>
+          <w:szCs w:val="20"/>
+          <w:shd w:val="clear" w:color="auto" w:fill="FFFFFF"/>
+        </w:rPr>
+        <w:t>66</w:t>
+      </w:r>
+      <w:r>
+        <w:rPr>
+          <w:rFonts w:ascii="Arial" w:hAnsi="Arial" w:cs="Arial"/>
+          <w:color w:val="222222"/>
+          <w:sz w:val="20"/>
+          <w:szCs w:val="20"/>
+          <w:shd w:val="clear" w:color="auto" w:fill="FFFFFF"/>
+        </w:rPr>
+        <w:t>(8), pp.1681-1687.</w:t>
+      </w:r>
+    </w:p>
+    <w:p>
+      <w:pPr>
+        <w:pStyle w:val="ListParagraph"/>
+        <w:numPr>
+          <w:ilvl w:val="1"/>
+          <w:numId w:val="2"/>
+        </w:numPr>
+      </w:pPr>
+      <w:r>
+        <w:rPr>
+          <w:rFonts w:ascii="Arial" w:hAnsi="Arial" w:cs="Arial"/>
+          <w:b/>
+          <w:bCs/>
+          <w:color w:val="222222"/>
+          <w:sz w:val="20"/>
+          <w:szCs w:val="20"/>
+          <w:shd w:val="clear" w:color="auto" w:fill="FFFFFF"/>
+        </w:rPr>
+        <w:t xml:space="preserve">(Need to encode) </w:t>
+      </w:r>
+      <w:r>
+        <w:rPr>
+          <w:rFonts w:ascii="Arial" w:hAnsi="Arial" w:cs="Arial"/>
+          <w:b/>
+          <w:bCs/>
+          <w:color w:val="222222"/>
+          <w:sz w:val="20"/>
+          <w:szCs w:val="20"/>
+          <w:shd w:val="clear" w:color="auto" w:fill="FFFFFF"/>
+        </w:rPr>
+        <w:t>Table 1.1. (Page 43)</w:t>
+      </w:r>
+      <w:r>
+        <w:rPr>
+          <w:rFonts w:ascii="Arial" w:hAnsi="Arial" w:cs="Arial"/>
+          <w:color w:val="222222"/>
+          <w:sz w:val="20"/>
+          <w:szCs w:val="20"/>
+          <w:shd w:val="clear" w:color="auto" w:fill="FFFFFF"/>
+        </w:rPr>
+        <w:t xml:space="preserve"> Has </w:t>
+      </w:r>
+      <w:r>
+        <w:rPr>
+          <w:rFonts w:ascii="Arial" w:hAnsi="Arial" w:cs="Arial"/>
+          <w:color w:val="222222"/>
+          <w:sz w:val="20"/>
+          <w:szCs w:val="20"/>
+          <w:shd w:val="clear" w:color="auto" w:fill="FFFFFF"/>
+        </w:rPr>
+        <w:t xml:space="preserve">mean </w:t>
+      </w:r>
+      <w:r>
+        <w:rPr>
+          <w:rFonts w:ascii="Arial" w:hAnsi="Arial" w:cs="Arial"/>
+          <w:color w:val="222222"/>
+          <w:sz w:val="20"/>
+          <w:szCs w:val="20"/>
+          <w:shd w:val="clear" w:color="auto" w:fill="FFFFFF"/>
+        </w:rPr>
+        <w:t>catch weight, CPUE, abundance, and abundance CPUE for age-0 Pacific Herring caught in the Strait of Gerorgia</w:t>
+      </w:r>
+      <w:r>
+        <w:rPr>
+          <w:rFonts w:ascii="Arial" w:hAnsi="Arial" w:cs="Arial"/>
+          <w:color w:val="222222"/>
+          <w:sz w:val="20"/>
+          <w:szCs w:val="20"/>
+          <w:shd w:val="clear" w:color="auto" w:fill="FFFFFF"/>
+        </w:rPr>
+        <w:t xml:space="preserve"> from 1992 to 2019</w:t>
+      </w:r>
+      <w:r>
+        <w:rPr>
+          <w:rFonts w:ascii="Arial" w:hAnsi="Arial" w:cs="Arial"/>
+          <w:color w:val="222222"/>
+          <w:sz w:val="20"/>
+          <w:szCs w:val="20"/>
+          <w:shd w:val="clear" w:color="auto" w:fill="FFFFFF"/>
+        </w:rPr>
+        <w:t xml:space="preserve">: </w:t>
+      </w:r>
+      <w:r>
+        <w:rPr>
+          <w:rFonts w:ascii="Arial" w:hAnsi="Arial" w:cs="Arial"/>
+          <w:color w:val="222222"/>
+          <w:sz w:val="20"/>
+          <w:szCs w:val="20"/>
+          <w:shd w:val="clear" w:color="auto" w:fill="FFFFFF"/>
+        </w:rPr>
+        <w:t>https://publications.gc.ca/collections/collection_2022/mpo-dfo/Fs97-4-3202-eng.pdf</w:t>
       </w:r>
     </w:p>
     <w:sectPr>
@@ -836,7 +1244,7 @@
         <w:rFonts w:ascii="Calibri" w:eastAsiaTheme="minorHAnsi" w:hAnsi="Calibri" w:cs="Calibri" w:hint="default"/>
       </w:rPr>
     </w:lvl>
-    <w:lvl w:ilvl="1" w:tplc="10090003" w:tentative="1">
+    <w:lvl w:ilvl="1" w:tplc="10090003">
       <w:start w:val="1"/>
       <w:numFmt w:val="bullet"/>
       <w:lvlText w:val="o"/>

</xml_diff>